<commit_message>
les dernières retouches mdr le cahier de spécifs avec
</commit_message>
<xml_diff>
--- a/resources/Cahier des Spécifications.docx
+++ b/resources/Cahier des Spécifications.docx
@@ -53,7 +53,7 @@
               <w:jc w:val="center"/>
             </w:pPr>
             <w:r>
-              <w:t>28/11/2019</w:t>
+              <w:t>01/02/2020</w:t>
             </w:r>
           </w:p>
         </w:tc>
@@ -117,7 +117,10 @@
               <w:jc w:val="center"/>
             </w:pPr>
             <w:r>
-              <w:t>1.0</w:t>
+              <w:t>1.</w:t>
+            </w:r>
+            <w:r>
+              <w:t>2</w:t>
             </w:r>
           </w:p>
         </w:tc>
@@ -145,8 +148,10 @@
               <w:jc w:val="center"/>
             </w:pPr>
             <w:r>
-              <w:t>2</w:t>
-            </w:r>
+              <w:t>9</w:t>
+            </w:r>
+            <w:bookmarkStart w:id="0" w:name="_GoBack"/>
+            <w:bookmarkEnd w:id="0"/>
           </w:p>
         </w:tc>
       </w:tr>
@@ -352,25 +357,46 @@
           <w:tcPr>
             <w:tcW w:w="2512" w:type="dxa"/>
           </w:tcPr>
-          <w:p/>
+          <w:p>
+            <w:r>
+              <w:t>E. Piedloup</w:t>
+            </w:r>
+          </w:p>
+          <w:p>
+            <w:r>
+              <w:t>P.H. Carpentier</w:t>
+            </w:r>
+          </w:p>
         </w:tc>
         <w:tc>
           <w:tcPr>
             <w:tcW w:w="2512" w:type="dxa"/>
           </w:tcPr>
-          <w:p/>
+          <w:p>
+            <w:r>
+              <w:t>1.2</w:t>
+            </w:r>
+          </w:p>
         </w:tc>
         <w:tc>
           <w:tcPr>
             <w:tcW w:w="2513" w:type="dxa"/>
           </w:tcPr>
-          <w:p/>
+          <w:p>
+            <w:r>
+              <w:t>01/02/2020</w:t>
+            </w:r>
+          </w:p>
         </w:tc>
         <w:tc>
           <w:tcPr>
             <w:tcW w:w="2513" w:type="dxa"/>
           </w:tcPr>
-          <w:p/>
+          <w:p>
+            <w:r>
+              <w:t>Derniers ajustements du document</w:t>
+            </w:r>
+          </w:p>
         </w:tc>
       </w:tr>
     </w:tbl>
@@ -702,13 +728,99 @@
       </w:pPr>
       <w:r>
         <w:lastRenderedPageBreak/>
-        <w:t>A01</w:t>
-      </w:r>
-    </w:p>
+        <w:t>Administration</w:t>
+      </w:r>
+    </w:p>
+    <w:p>
+      <w:r>
+        <w:rPr>
+          <w:noProof/>
+        </w:rPr>
+        <w:drawing>
+          <wp:anchor distT="0" distB="0" distL="114300" distR="114300" simplePos="0" relativeHeight="251659264" behindDoc="0" locked="0" layoutInCell="1" allowOverlap="1" wp14:anchorId="537F7C9A" wp14:editId="73A14111">
+            <wp:simplePos x="0" y="0"/>
+            <wp:positionH relativeFrom="margin">
+              <wp:align>center</wp:align>
+            </wp:positionH>
+            <wp:positionV relativeFrom="paragraph">
+              <wp:posOffset>257175</wp:posOffset>
+            </wp:positionV>
+            <wp:extent cx="4429125" cy="3177540"/>
+            <wp:effectExtent l="0" t="0" r="9525" b="3810"/>
+            <wp:wrapSquare wrapText="bothSides"/>
+            <wp:docPr id="1" name="Image 1" descr="Une image contenant capture d’écran&#10;&#10;Description générée automatiquement"/>
+            <wp:cNvGraphicFramePr>
+              <a:graphicFrameLocks xmlns:a="http://schemas.openxmlformats.org/drawingml/2006/main" noChangeAspect="1"/>
+            </wp:cNvGraphicFramePr>
+            <a:graphic xmlns:a="http://schemas.openxmlformats.org/drawingml/2006/main">
+              <a:graphicData uri="http://schemas.openxmlformats.org/drawingml/2006/picture">
+                <pic:pic xmlns:pic="http://schemas.openxmlformats.org/drawingml/2006/picture">
+                  <pic:nvPicPr>
+                    <pic:cNvPr id="1" name="CaptureSellerList.PNG"/>
+                    <pic:cNvPicPr/>
+                  </pic:nvPicPr>
+                  <pic:blipFill>
+                    <a:blip r:embed="rId7">
+                      <a:extLst>
+                        <a:ext uri="{28A0092B-C50C-407E-A947-70E740481C1C}">
+                          <a14:useLocalDpi xmlns:a14="http://schemas.microsoft.com/office/drawing/2010/main" val="0"/>
+                        </a:ext>
+                      </a:extLst>
+                    </a:blip>
+                    <a:stretch>
+                      <a:fillRect/>
+                    </a:stretch>
+                  </pic:blipFill>
+                  <pic:spPr>
+                    <a:xfrm>
+                      <a:off x="0" y="0"/>
+                      <a:ext cx="4429125" cy="3177540"/>
+                    </a:xfrm>
+                    <a:prstGeom prst="rect">
+                      <a:avLst/>
+                    </a:prstGeom>
+                  </pic:spPr>
+                </pic:pic>
+              </a:graphicData>
+            </a:graphic>
+            <wp14:sizeRelH relativeFrom="margin">
+              <wp14:pctWidth>0</wp14:pctWidth>
+            </wp14:sizeRelH>
+            <wp14:sizeRelV relativeFrom="margin">
+              <wp14:pctHeight>0</wp14:pctHeight>
+            </wp14:sizeRelV>
+          </wp:anchor>
+        </w:drawing>
+      </w:r>
+    </w:p>
+    <w:p/>
     <w:p>
       <w:r>
         <w:tab/>
-        <w:t xml:space="preserve">Lorsque l’on veut créer un utilisateur : </w:t>
+      </w:r>
+    </w:p>
+    <w:p/>
+    <w:p/>
+    <w:p/>
+    <w:p/>
+    <w:p/>
+    <w:p/>
+    <w:p/>
+    <w:p/>
+    <w:p/>
+    <w:p/>
+    <w:p>
+      <w:pPr>
+        <w:ind w:firstLine="708"/>
+      </w:pPr>
+      <w:r>
+        <w:t>Lorsque l’on veut créer un utilisateur</w:t>
+      </w:r>
+      <w:r>
+        <w:t>, en appuyant sur le bouton Add</w:t>
+      </w:r>
+      <w:r>
+        <w:t xml:space="preserve">: </w:t>
       </w:r>
     </w:p>
     <w:p>
@@ -723,68 +835,13 @@
         <w:t xml:space="preserve">Il faut lui attribuer un </w:t>
       </w:r>
       <w:r>
-        <w:t>Nom, un Prénom, une adresse mail, le nom du magasin auquel il est affecté et un Id de rayon pour qu’il soit bien affecté à un rayon. Si aucun Id n’est attribué, un message d’erreur indiquant que l’utilisateur n’a pas de rayon d’affecté sera retourné.</w:t>
-      </w:r>
-    </w:p>
-    <w:p>
-      <w:pPr>
-        <w:pStyle w:val="Paragraphedeliste"/>
-        <w:ind w:left="1776"/>
-      </w:pPr>
-    </w:p>
-    <w:p>
-      <w:pPr>
-        <w:pStyle w:val="Paragraphedeliste"/>
-        <w:numPr>
-          <w:ilvl w:val="0"/>
-          <w:numId w:val="1"/>
-        </w:numPr>
-      </w:pPr>
-      <w:r>
-        <w:t>L’administrateur ne peut pas créer un utilisateur avec un nom, un prénom, une adresse mail, un nom de magasin ou un Id de rayon vide. Un message d’erreur adapté à la situation sera retourné.</w:t>
-      </w:r>
-    </w:p>
-    <w:p>
-      <w:pPr>
-        <w:pStyle w:val="Paragraphedeliste"/>
-        <w:ind w:left="1776"/>
-      </w:pPr>
-      <w:r>
-        <w:t xml:space="preserve"> </w:t>
-      </w:r>
-    </w:p>
-    <w:p>
-      <w:pPr>
-        <w:pStyle w:val="Paragraphedeliste"/>
-        <w:numPr>
-          <w:ilvl w:val="0"/>
-          <w:numId w:val="1"/>
-        </w:numPr>
-      </w:pPr>
-      <w:proofErr w:type="spellStart"/>
-      <w:r>
-        <w:t>L’Id</w:t>
-      </w:r>
-      <w:proofErr w:type="spellEnd"/>
-      <w:r>
-        <w:t xml:space="preserve"> de l’utilisateur sera une clé étrangère de </w:t>
-      </w:r>
-      <w:proofErr w:type="spellStart"/>
-      <w:r>
-        <w:t>l’Id</w:t>
-      </w:r>
-      <w:proofErr w:type="spellEnd"/>
-      <w:r>
-        <w:t xml:space="preserve"> d’un rayon afin </w:t>
-      </w:r>
-      <w:r>
-        <w:t xml:space="preserve">d’avoir accès à la liste </w:t>
-      </w:r>
-      <w:r>
-        <w:t xml:space="preserve">vendeurs </w:t>
-      </w:r>
-      <w:r>
-        <w:t>d’un rayon depuis le rayon en question.</w:t>
+        <w:t xml:space="preserve">Nom, un Prénom, une adresse mail, </w:t>
+      </w:r>
+      <w:r>
+        <w:t>et le nom du rayon auquel il doit être affecté</w:t>
+      </w:r>
+      <w:r>
+        <w:t xml:space="preserve">. </w:t>
       </w:r>
     </w:p>
     <w:p>
@@ -792,7 +849,13 @@
         <w:ind w:left="708"/>
       </w:pPr>
       <w:r>
-        <w:t>L’administrateur pourra modifier sur un utilisateur :</w:t>
+        <w:t>L’administrateur pourra modifier sur un utilisateur</w:t>
+      </w:r>
+      <w:r>
+        <w:t>, en appuyant sur le bouton Edit</w:t>
+      </w:r>
+      <w:r>
+        <w:t> :</w:t>
       </w:r>
     </w:p>
     <w:p>
@@ -828,7 +891,13 @@
         <w:ind w:left="1776"/>
       </w:pPr>
       <w:r>
-        <w:t>Son Id de rayon, dans le cas où l’utilisateur passe d’un rayon à un autre.</w:t>
+        <w:t xml:space="preserve">Son </w:t>
+      </w:r>
+      <w:r>
+        <w:t xml:space="preserve">nom </w:t>
+      </w:r>
+      <w:r>
+        <w:t>de rayon, dans le cas où l’utilisateur passe d’un rayon à un autre.</w:t>
       </w:r>
     </w:p>
     <w:p>
@@ -850,19 +919,441 @@
         <w:ind w:firstLine="708"/>
       </w:pPr>
       <w:r>
+        <w:t xml:space="preserve">Lorsqu’on veut créer ou modifier un utilisateur, une fenêtre de dialogue s’ouvre : </w:t>
+      </w:r>
+    </w:p>
+    <w:p>
+      <w:pPr>
+        <w:pStyle w:val="Listepuces"/>
+        <w:numPr>
+          <w:ilvl w:val="0"/>
+          <w:numId w:val="0"/>
+        </w:numPr>
+      </w:pPr>
+    </w:p>
+    <w:p>
+      <w:pPr>
+        <w:pStyle w:val="Listepuces"/>
+        <w:numPr>
+          <w:ilvl w:val="0"/>
+          <w:numId w:val="0"/>
+        </w:numPr>
+      </w:pPr>
+      <w:r>
+        <w:rPr>
+          <w:noProof/>
+        </w:rPr>
+        <w:drawing>
+          <wp:anchor distT="0" distB="0" distL="114300" distR="114300" simplePos="0" relativeHeight="251658240" behindDoc="0" locked="0" layoutInCell="1" allowOverlap="1" wp14:anchorId="459CFC71" wp14:editId="7E2AEDAB">
+            <wp:simplePos x="0" y="0"/>
+            <wp:positionH relativeFrom="column">
+              <wp:posOffset>1710055</wp:posOffset>
+            </wp:positionH>
+            <wp:positionV relativeFrom="paragraph">
+              <wp:posOffset>5715</wp:posOffset>
+            </wp:positionV>
+            <wp:extent cx="2762250" cy="2413000"/>
+            <wp:effectExtent l="0" t="0" r="0" b="6350"/>
+            <wp:wrapSquare wrapText="bothSides"/>
+            <wp:docPr id="2" name="Image 2" descr="Une image contenant capture d’écran&#10;&#10;Description générée automatiquement"/>
+            <wp:cNvGraphicFramePr>
+              <a:graphicFrameLocks xmlns:a="http://schemas.openxmlformats.org/drawingml/2006/main" noChangeAspect="1"/>
+            </wp:cNvGraphicFramePr>
+            <a:graphic xmlns:a="http://schemas.openxmlformats.org/drawingml/2006/main">
+              <a:graphicData uri="http://schemas.openxmlformats.org/drawingml/2006/picture">
+                <pic:pic xmlns:pic="http://schemas.openxmlformats.org/drawingml/2006/picture">
+                  <pic:nvPicPr>
+                    <pic:cNvPr id="2" name="Capture Seller Edit Dialog.PNG"/>
+                    <pic:cNvPicPr/>
+                  </pic:nvPicPr>
+                  <pic:blipFill>
+                    <a:blip r:embed="rId8">
+                      <a:extLst>
+                        <a:ext uri="{28A0092B-C50C-407E-A947-70E740481C1C}">
+                          <a14:useLocalDpi xmlns:a14="http://schemas.microsoft.com/office/drawing/2010/main" val="0"/>
+                        </a:ext>
+                      </a:extLst>
+                    </a:blip>
+                    <a:stretch>
+                      <a:fillRect/>
+                    </a:stretch>
+                  </pic:blipFill>
+                  <pic:spPr>
+                    <a:xfrm>
+                      <a:off x="0" y="0"/>
+                      <a:ext cx="2762250" cy="2413000"/>
+                    </a:xfrm>
+                    <a:prstGeom prst="rect">
+                      <a:avLst/>
+                    </a:prstGeom>
+                  </pic:spPr>
+                </pic:pic>
+              </a:graphicData>
+            </a:graphic>
+            <wp14:sizeRelH relativeFrom="margin">
+              <wp14:pctWidth>0</wp14:pctWidth>
+            </wp14:sizeRelH>
+            <wp14:sizeRelV relativeFrom="margin">
+              <wp14:pctHeight>0</wp14:pctHeight>
+            </wp14:sizeRelV>
+          </wp:anchor>
+        </w:drawing>
+      </w:r>
+    </w:p>
+    <w:p>
+      <w:pPr>
+        <w:pStyle w:val="Listepuces"/>
+        <w:numPr>
+          <w:ilvl w:val="0"/>
+          <w:numId w:val="0"/>
+        </w:numPr>
+        <w:ind w:firstLine="708"/>
+      </w:pPr>
+    </w:p>
+    <w:p>
+      <w:pPr>
+        <w:pStyle w:val="Listepuces"/>
+        <w:numPr>
+          <w:ilvl w:val="0"/>
+          <w:numId w:val="0"/>
+        </w:numPr>
+        <w:ind w:firstLine="708"/>
+      </w:pPr>
+    </w:p>
+    <w:p>
+      <w:pPr>
+        <w:pStyle w:val="Listepuces"/>
+        <w:numPr>
+          <w:ilvl w:val="0"/>
+          <w:numId w:val="0"/>
+        </w:numPr>
+        <w:ind w:firstLine="708"/>
+      </w:pPr>
+    </w:p>
+    <w:p>
+      <w:pPr>
+        <w:pStyle w:val="Listepuces"/>
+        <w:numPr>
+          <w:ilvl w:val="0"/>
+          <w:numId w:val="0"/>
+        </w:numPr>
+        <w:ind w:firstLine="708"/>
+      </w:pPr>
+    </w:p>
+    <w:p>
+      <w:pPr>
+        <w:pStyle w:val="Listepuces"/>
+        <w:numPr>
+          <w:ilvl w:val="0"/>
+          <w:numId w:val="0"/>
+        </w:numPr>
+        <w:ind w:firstLine="708"/>
+      </w:pPr>
+    </w:p>
+    <w:p>
+      <w:pPr>
+        <w:pStyle w:val="Listepuces"/>
+        <w:numPr>
+          <w:ilvl w:val="0"/>
+          <w:numId w:val="0"/>
+        </w:numPr>
+        <w:ind w:firstLine="708"/>
+      </w:pPr>
+    </w:p>
+    <w:p>
+      <w:pPr>
+        <w:pStyle w:val="Listepuces"/>
+        <w:numPr>
+          <w:ilvl w:val="0"/>
+          <w:numId w:val="0"/>
+        </w:numPr>
+        <w:ind w:firstLine="708"/>
+      </w:pPr>
+    </w:p>
+    <w:p>
+      <w:pPr>
+        <w:pStyle w:val="Listepuces"/>
+        <w:numPr>
+          <w:ilvl w:val="0"/>
+          <w:numId w:val="0"/>
+        </w:numPr>
+        <w:ind w:firstLine="708"/>
+      </w:pPr>
+    </w:p>
+    <w:p>
+      <w:pPr>
+        <w:pStyle w:val="Listepuces"/>
+        <w:numPr>
+          <w:ilvl w:val="0"/>
+          <w:numId w:val="0"/>
+        </w:numPr>
+        <w:ind w:firstLine="708"/>
+      </w:pPr>
+    </w:p>
+    <w:p>
+      <w:pPr>
+        <w:pStyle w:val="Listepuces"/>
+        <w:numPr>
+          <w:ilvl w:val="0"/>
+          <w:numId w:val="0"/>
+        </w:numPr>
+        <w:ind w:firstLine="708"/>
+      </w:pPr>
+    </w:p>
+    <w:p>
+      <w:pPr>
+        <w:pStyle w:val="Listepuces"/>
+        <w:numPr>
+          <w:ilvl w:val="0"/>
+          <w:numId w:val="0"/>
+        </w:numPr>
+        <w:ind w:firstLine="708"/>
+      </w:pPr>
+    </w:p>
+    <w:p>
+      <w:pPr>
+        <w:pStyle w:val="Listepuces"/>
+        <w:numPr>
+          <w:ilvl w:val="0"/>
+          <w:numId w:val="0"/>
+        </w:numPr>
+        <w:ind w:firstLine="708"/>
+      </w:pPr>
+    </w:p>
+    <w:p>
+      <w:pPr>
+        <w:pStyle w:val="Listepuces"/>
+        <w:numPr>
+          <w:ilvl w:val="0"/>
+          <w:numId w:val="0"/>
+        </w:numPr>
+        <w:ind w:firstLine="708"/>
+      </w:pPr>
+    </w:p>
+    <w:p>
+      <w:pPr>
+        <w:pStyle w:val="Listepuces"/>
+        <w:numPr>
+          <w:ilvl w:val="0"/>
+          <w:numId w:val="0"/>
+        </w:numPr>
+        <w:ind w:firstLine="708"/>
+      </w:pPr>
+    </w:p>
+    <w:p>
+      <w:pPr>
+        <w:pStyle w:val="Listepuces"/>
+        <w:numPr>
+          <w:ilvl w:val="0"/>
+          <w:numId w:val="0"/>
+        </w:numPr>
+        <w:ind w:firstLine="708"/>
+        <w:sectPr>
+          <w:headerReference w:type="default" r:id="rId9"/>
+          <w:pgSz w:w="11906" w:h="16838"/>
+          <w:pgMar w:top="1417" w:right="1417" w:bottom="1417" w:left="1417" w:header="708" w:footer="708" w:gutter="0"/>
+          <w:cols w:space="708"/>
+          <w:docGrid w:linePitch="360"/>
+        </w:sectPr>
+      </w:pPr>
+      <w:r>
         <w:t>L’administrateur peut supprimer un utilisateur dans le cas où l’utilisateur est viré. Pou</w:t>
       </w:r>
       <w:r>
         <w:t xml:space="preserve">r </w:t>
       </w:r>
       <w:r>
-        <w:t xml:space="preserve">supprimer un utilisateur, il suffit juste de mettre son Id de rayon à 0. L’utilisateur ne sera affecté à aucun rayon, comme </w:t>
-      </w:r>
-      <w:r>
-        <w:t>s’il</w:t>
-      </w:r>
-      <w:r>
-        <w:t xml:space="preserve"> ne faisait plus partis du magasin</w:t>
+        <w:t xml:space="preserve">supprimer un utilisateur, il suffit juste </w:t>
+      </w:r>
+      <w:r>
+        <w:t>d’appuyer sur le bouton Delete</w:t>
+      </w:r>
+      <w:r>
+        <w:t xml:space="preserve">. L’utilisateur </w:t>
+      </w:r>
+      <w:r>
+        <w:t>sera supprimé de la BDD.</w:t>
+      </w:r>
+    </w:p>
+    <w:p>
+      <w:pPr>
+        <w:pStyle w:val="Listepuces"/>
+        <w:numPr>
+          <w:ilvl w:val="0"/>
+          <w:numId w:val="0"/>
+        </w:numPr>
+        <w:ind w:firstLine="708"/>
+      </w:pPr>
+    </w:p>
+    <w:p>
+      <w:pPr>
+        <w:pStyle w:val="Listepuces"/>
+        <w:numPr>
+          <w:ilvl w:val="0"/>
+          <w:numId w:val="0"/>
+        </w:numPr>
+        <w:ind w:left="360" w:hanging="360"/>
+      </w:pPr>
+    </w:p>
+    <w:p>
+      <w:pPr>
+        <w:pStyle w:val="Titre1"/>
+        <w:rPr>
+          <w:rFonts w:asciiTheme="minorHAnsi" w:eastAsiaTheme="minorHAnsi" w:hAnsiTheme="minorHAnsi" w:cstheme="minorBidi"/>
+          <w:color w:val="auto"/>
+          <w:sz w:val="22"/>
+          <w:szCs w:val="22"/>
+        </w:rPr>
+      </w:pPr>
+      <w:r>
+        <w:t>Gestion des utilisateurs</w:t>
+      </w:r>
+    </w:p>
+    <w:p>
+      <w:pPr>
+        <w:pStyle w:val="Titre1"/>
+        <w:rPr>
+          <w:rFonts w:asciiTheme="minorHAnsi" w:eastAsiaTheme="minorHAnsi" w:hAnsiTheme="minorHAnsi" w:cstheme="minorBidi"/>
+          <w:color w:val="auto"/>
+          <w:sz w:val="22"/>
+          <w:szCs w:val="22"/>
+        </w:rPr>
+      </w:pPr>
+      <w:r>
+        <w:rPr>
+          <w:rFonts w:asciiTheme="minorHAnsi" w:eastAsiaTheme="minorHAnsi" w:hAnsiTheme="minorHAnsi" w:cstheme="minorBidi"/>
+          <w:color w:val="auto"/>
+          <w:sz w:val="22"/>
+          <w:szCs w:val="22"/>
+        </w:rPr>
+        <w:tab/>
+        <w:t>Pour se connecter, nous avons choisi de ne pas mettre de mot de passe.</w:t>
+      </w:r>
+    </w:p>
+    <w:p>
+      <w:pPr>
+        <w:pStyle w:val="Titre1"/>
+        <w:rPr>
+          <w:rFonts w:asciiTheme="minorHAnsi" w:eastAsiaTheme="minorHAnsi" w:hAnsiTheme="minorHAnsi" w:cstheme="minorBidi"/>
+          <w:color w:val="auto"/>
+          <w:sz w:val="22"/>
+          <w:szCs w:val="22"/>
+        </w:rPr>
+      </w:pPr>
+      <w:r>
+        <w:rPr>
+          <w:rFonts w:asciiTheme="minorHAnsi" w:eastAsiaTheme="minorHAnsi" w:hAnsiTheme="minorHAnsi" w:cstheme="minorBidi"/>
+          <w:color w:val="auto"/>
+          <w:sz w:val="22"/>
+          <w:szCs w:val="22"/>
+        </w:rPr>
+        <w:tab/>
+        <w:t>Chaque utilisateur pourra se connecter en entrant son adresse mail.</w:t>
+      </w:r>
+    </w:p>
+    <w:p>
+      <w:pPr>
+        <w:pStyle w:val="Titre1"/>
+        <w:rPr>
+          <w:rFonts w:asciiTheme="minorHAnsi" w:eastAsiaTheme="minorHAnsi" w:hAnsiTheme="minorHAnsi" w:cstheme="minorBidi"/>
+          <w:color w:val="auto"/>
+          <w:sz w:val="22"/>
+          <w:szCs w:val="22"/>
+        </w:rPr>
+      </w:pPr>
+      <w:r>
+        <w:rPr>
+          <w:rFonts w:asciiTheme="minorHAnsi" w:eastAsiaTheme="minorHAnsi" w:hAnsiTheme="minorHAnsi" w:cstheme="minorBidi"/>
+          <w:noProof/>
+          <w:color w:val="auto"/>
+          <w:sz w:val="22"/>
+          <w:szCs w:val="22"/>
+        </w:rPr>
+        <w:drawing>
+          <wp:anchor distT="0" distB="0" distL="114300" distR="114300" simplePos="0" relativeHeight="251660288" behindDoc="0" locked="0" layoutInCell="1" allowOverlap="1" wp14:anchorId="0E0A087C" wp14:editId="53641BE9">
+            <wp:simplePos x="0" y="0"/>
+            <wp:positionH relativeFrom="margin">
+              <wp:posOffset>581025</wp:posOffset>
+            </wp:positionH>
+            <wp:positionV relativeFrom="paragraph">
+              <wp:posOffset>168910</wp:posOffset>
+            </wp:positionV>
+            <wp:extent cx="4572000" cy="3055620"/>
+            <wp:effectExtent l="0" t="0" r="0" b="0"/>
+            <wp:wrapSquare wrapText="bothSides"/>
+            <wp:docPr id="3" name="Image 3" descr="Une image contenant capture d’écran&#10;&#10;Description générée automatiquement"/>
+            <wp:cNvGraphicFramePr>
+              <a:graphicFrameLocks xmlns:a="http://schemas.openxmlformats.org/drawingml/2006/main" noChangeAspect="1"/>
+            </wp:cNvGraphicFramePr>
+            <a:graphic xmlns:a="http://schemas.openxmlformats.org/drawingml/2006/main">
+              <a:graphicData uri="http://schemas.openxmlformats.org/drawingml/2006/picture">
+                <pic:pic xmlns:pic="http://schemas.openxmlformats.org/drawingml/2006/picture">
+                  <pic:nvPicPr>
+                    <pic:cNvPr id="3" name="Capture connexion.PNG"/>
+                    <pic:cNvPicPr/>
+                  </pic:nvPicPr>
+                  <pic:blipFill>
+                    <a:blip r:embed="rId10">
+                      <a:extLst>
+                        <a:ext uri="{28A0092B-C50C-407E-A947-70E740481C1C}">
+                          <a14:useLocalDpi xmlns:a14="http://schemas.microsoft.com/office/drawing/2010/main" val="0"/>
+                        </a:ext>
+                      </a:extLst>
+                    </a:blip>
+                    <a:stretch>
+                      <a:fillRect/>
+                    </a:stretch>
+                  </pic:blipFill>
+                  <pic:spPr>
+                    <a:xfrm>
+                      <a:off x="0" y="0"/>
+                      <a:ext cx="4572000" cy="3055620"/>
+                    </a:xfrm>
+                    <a:prstGeom prst="rect">
+                      <a:avLst/>
+                    </a:prstGeom>
+                  </pic:spPr>
+                </pic:pic>
+              </a:graphicData>
+            </a:graphic>
+            <wp14:sizeRelH relativeFrom="margin">
+              <wp14:pctWidth>0</wp14:pctWidth>
+            </wp14:sizeRelH>
+            <wp14:sizeRelV relativeFrom="margin">
+              <wp14:pctHeight>0</wp14:pctHeight>
+            </wp14:sizeRelV>
+          </wp:anchor>
+        </w:drawing>
+      </w:r>
+    </w:p>
+    <w:p>
+      <w:pPr>
+        <w:pStyle w:val="Titre1"/>
+      </w:pPr>
+      <w:r>
+        <w:t xml:space="preserve"> </w:t>
+      </w:r>
+    </w:p>
+    <w:p>
+      <w:r>
+        <w:tab/>
+      </w:r>
+    </w:p>
+    <w:p/>
+    <w:p/>
+    <w:p/>
+    <w:p/>
+    <w:p/>
+    <w:p/>
+    <w:p/>
+    <w:p/>
+    <w:p/>
+    <w:p>
+      <w:pPr>
+        <w:ind w:firstLine="708"/>
+      </w:pPr>
+      <w:r>
+        <w:t>Lors de la connexion, l’utilisateur aura accès à la consultation de tous les rayons du magasin</w:t>
       </w:r>
       <w:r>
         <w:t>.</w:t>
@@ -870,55 +1361,109 @@
     </w:p>
     <w:p>
       <w:pPr>
-        <w:pStyle w:val="Listepuces"/>
-        <w:numPr>
-          <w:ilvl w:val="0"/>
-          <w:numId w:val="0"/>
-        </w:numPr>
-        <w:ind w:left="360" w:hanging="360"/>
-      </w:pPr>
-    </w:p>
+        <w:ind w:firstLine="708"/>
+      </w:pPr>
+      <w:r>
+        <w:t>Notre but, pour réussir à mettre en place ceci, est que lorsqu’un utilisateur se connecte, la fenêtre correspondante à son rayon s’ouvre directement. Et s’il veut consulter un autre rayon, il pourra en passant par la fenêtre d’accueil.</w:t>
+      </w:r>
+    </w:p>
+    <w:p>
+      <w:pPr>
+        <w:sectPr>
+          <w:pgSz w:w="11906" w:h="16838"/>
+          <w:pgMar w:top="1417" w:right="1417" w:bottom="1417" w:left="1417" w:header="708" w:footer="708" w:gutter="0"/>
+          <w:cols w:space="708"/>
+          <w:docGrid w:linePitch="360"/>
+        </w:sectPr>
+      </w:pPr>
+    </w:p>
+    <w:p/>
     <w:p>
       <w:pPr>
         <w:pStyle w:val="Titre1"/>
       </w:pPr>
       <w:r>
-        <w:t>B02</w:t>
+        <w:t>Gestion des stocks</w:t>
+      </w:r>
+    </w:p>
+    <w:p>
+      <w:r>
+        <w:rPr>
+          <w:noProof/>
+        </w:rPr>
+        <w:drawing>
+          <wp:anchor distT="0" distB="0" distL="114300" distR="114300" simplePos="0" relativeHeight="251661312" behindDoc="0" locked="0" layoutInCell="1" allowOverlap="1" wp14:anchorId="6C42E699" wp14:editId="73421109">
+            <wp:simplePos x="0" y="0"/>
+            <wp:positionH relativeFrom="margin">
+              <wp:posOffset>171450</wp:posOffset>
+            </wp:positionH>
+            <wp:positionV relativeFrom="paragraph">
+              <wp:posOffset>6350</wp:posOffset>
+            </wp:positionV>
+            <wp:extent cx="4762500" cy="3195955"/>
+            <wp:effectExtent l="0" t="0" r="0" b="4445"/>
+            <wp:wrapSquare wrapText="bothSides"/>
+            <wp:docPr id="4" name="Image 4" descr="Une image contenant capture d’écran&#10;&#10;Description générée automatiquement"/>
+            <wp:cNvGraphicFramePr>
+              <a:graphicFrameLocks xmlns:a="http://schemas.openxmlformats.org/drawingml/2006/main" noChangeAspect="1"/>
+            </wp:cNvGraphicFramePr>
+            <a:graphic xmlns:a="http://schemas.openxmlformats.org/drawingml/2006/main">
+              <a:graphicData uri="http://schemas.openxmlformats.org/drawingml/2006/picture">
+                <pic:pic xmlns:pic="http://schemas.openxmlformats.org/drawingml/2006/picture">
+                  <pic:nvPicPr>
+                    <pic:cNvPr id="4" name="Capture Item list.PNG"/>
+                    <pic:cNvPicPr/>
+                  </pic:nvPicPr>
+                  <pic:blipFill>
+                    <a:blip r:embed="rId11">
+                      <a:extLst>
+                        <a:ext uri="{28A0092B-C50C-407E-A947-70E740481C1C}">
+                          <a14:useLocalDpi xmlns:a14="http://schemas.microsoft.com/office/drawing/2010/main" val="0"/>
+                        </a:ext>
+                      </a:extLst>
+                    </a:blip>
+                    <a:stretch>
+                      <a:fillRect/>
+                    </a:stretch>
+                  </pic:blipFill>
+                  <pic:spPr>
+                    <a:xfrm>
+                      <a:off x="0" y="0"/>
+                      <a:ext cx="4762500" cy="3195955"/>
+                    </a:xfrm>
+                    <a:prstGeom prst="rect">
+                      <a:avLst/>
+                    </a:prstGeom>
+                  </pic:spPr>
+                </pic:pic>
+              </a:graphicData>
+            </a:graphic>
+            <wp14:sizeRelH relativeFrom="margin">
+              <wp14:pctWidth>0</wp14:pctWidth>
+            </wp14:sizeRelH>
+            <wp14:sizeRelV relativeFrom="margin">
+              <wp14:pctHeight>0</wp14:pctHeight>
+            </wp14:sizeRelV>
+          </wp:anchor>
+        </w:drawing>
       </w:r>
     </w:p>
     <w:p>
       <w:r>
         <w:tab/>
-        <w:t xml:space="preserve">Lorsque l’administrateur crée un utilisateur, un compte utilisateur lui sera directement attribué avec comme identifiant son adresse mail et en mot de passe </w:t>
-      </w:r>
-      <w:proofErr w:type="spellStart"/>
-      <w:r>
-        <w:t>prénom.nom</w:t>
-      </w:r>
-      <w:proofErr w:type="spellEnd"/>
-      <w:r>
-        <w:t xml:space="preserve">. </w:t>
-      </w:r>
-    </w:p>
-    <w:p>
-      <w:r>
-        <w:tab/>
-        <w:t>Lors de la connexion, l’utilisateur aura accès à la consultation de tous les rayons du magasin, mais ne pourra modifier que celui correspondant à son Id. Ce point est très important car il permet de respecter l’organisation du magasin et de l’application.</w:t>
-      </w:r>
-    </w:p>
-    <w:p/>
-    <w:p>
-      <w:pPr>
-        <w:pStyle w:val="Titre1"/>
-      </w:pPr>
-      <w:r>
-        <w:t>C01</w:t>
-      </w:r>
-    </w:p>
-    <w:p>
-      <w:r>
-        <w:tab/>
-      </w:r>
+      </w:r>
+    </w:p>
+    <w:p/>
+    <w:p/>
+    <w:p/>
+    <w:p/>
+    <w:p/>
+    <w:p/>
+    <w:p/>
+    <w:p/>
+    <w:p/>
+    <w:p/>
+    <w:p>
       <w:r>
         <w:t xml:space="preserve">La gestion des stocks sera faite en considérant que tous les articles sont en rayons. </w:t>
       </w:r>
@@ -939,7 +1484,7 @@
         <w:ind w:left="1776"/>
       </w:pPr>
       <w:r>
-        <w:t>Indiquer son prix, sa référence, le nom, la quantité, et le nom du rayon dans lequel l’article sera entreposé.</w:t>
+        <w:t>Ouvrir la fenêtre correspondant à son rayon, puis cliquer sur le bouton Add.</w:t>
       </w:r>
     </w:p>
     <w:p>
@@ -962,7 +1507,7 @@
         <w:ind w:left="1776"/>
       </w:pPr>
       <w:r>
-        <w:t>Un message d’erreur du type « L’article est déjà dans ce rayon » sera retourné si un utilisateur tente d’ajouter à un article déjà existant dans un rayon.</w:t>
+        <w:t>Indiquer son prix, sa référence, le nom, la quantité, et le nom du rayon dans lequel l’article sera entreposé.</w:t>
       </w:r>
     </w:p>
     <w:p>
@@ -972,6 +1517,45 @@
           <w:ilvl w:val="0"/>
           <w:numId w:val="0"/>
         </w:numPr>
+        <w:ind w:left="1776"/>
+      </w:pPr>
+    </w:p>
+    <w:p>
+      <w:pPr>
+        <w:pStyle w:val="Listepuces"/>
+        <w:numPr>
+          <w:ilvl w:val="0"/>
+          <w:numId w:val="0"/>
+        </w:numPr>
+      </w:pPr>
+    </w:p>
+    <w:p>
+      <w:pPr>
+        <w:pStyle w:val="Listepuces"/>
+        <w:numPr>
+          <w:ilvl w:val="0"/>
+          <w:numId w:val="0"/>
+        </w:numPr>
+        <w:ind w:left="708"/>
+      </w:pPr>
+      <w:r>
+        <w:t>Un vendeur peut modifier un article</w:t>
+      </w:r>
+      <w:r>
+        <w:t xml:space="preserve">, en appuyant sur le bouton Edit, </w:t>
+      </w:r>
+      <w:r>
+        <w:t>pour :</w:t>
+      </w:r>
+    </w:p>
+    <w:p>
+      <w:pPr>
+        <w:pStyle w:val="Listepuces"/>
+        <w:numPr>
+          <w:ilvl w:val="0"/>
+          <w:numId w:val="0"/>
+        </w:numPr>
+        <w:ind w:left="708"/>
       </w:pPr>
     </w:p>
     <w:p>
@@ -984,7 +1568,7 @@
         <w:ind w:left="1776"/>
       </w:pPr>
       <w:r>
-        <w:t>Un message d’erreur sera retourné s’il manque un attribut lors de l’ajout de l’article. Le message sera adapté en fonction de l’attribut manquant.</w:t>
+        <w:t>Changer son prix (par exemple en cas de soldes).</w:t>
       </w:r>
     </w:p>
     <w:p>
@@ -996,6 +1580,9 @@
         </w:numPr>
         <w:ind w:left="1776"/>
       </w:pPr>
+      <w:r>
+        <w:t xml:space="preserve"> </w:t>
+      </w:r>
     </w:p>
     <w:p>
       <w:pPr>
@@ -1007,8 +1594,25 @@
         <w:ind w:left="1776"/>
       </w:pPr>
       <w:r>
-        <w:t>L’utilisateur ne pourra pas indiquer un prix négatif, une quantité négative, un nom d’article ou de rayon vide. Un message d’erreur adapté à la situation sera retourné.</w:t>
-      </w:r>
+        <w:t xml:space="preserve">Il sera impossible de modifier la référence ou le nom car une référence </w:t>
+      </w:r>
+      <w:r>
+        <w:t xml:space="preserve">d’un </w:t>
+      </w:r>
+      <w:r>
+        <w:t xml:space="preserve">produit ou un nom ne changent plus après </w:t>
+      </w:r>
+      <w:r>
+        <w:t xml:space="preserve">la </w:t>
+      </w:r>
+      <w:r>
+        <w:t>création du produit.</w:t>
+      </w:r>
+    </w:p>
+    <w:p>
+      <w:pPr>
+        <w:pStyle w:val="Paragraphedeliste"/>
+      </w:pPr>
     </w:p>
     <w:p>
       <w:pPr>
@@ -1017,7 +1621,23 @@
           <w:ilvl w:val="0"/>
           <w:numId w:val="0"/>
         </w:numPr>
-      </w:pPr>
+        <w:ind w:left="360" w:firstLine="348"/>
+      </w:pPr>
+      <w:r>
+        <w:t>Lorsqu’un vendeur veut ajouter ou modifier un article, une fenêtre d’édition s’ouvre,</w:t>
+      </w:r>
+      <w:r>
+        <w:t xml:space="preserve"> s</w:t>
+      </w:r>
+      <w:r>
+        <w:t>emblable</w:t>
+      </w:r>
+      <w:r>
+        <w:t xml:space="preserve"> à</w:t>
+      </w:r>
+      <w:r>
+        <w:t xml:space="preserve"> celle pour l’ajout ou la modification de vendeur.</w:t>
+      </w:r>
     </w:p>
     <w:p>
       <w:pPr>
@@ -1026,11 +1646,8 @@
           <w:ilvl w:val="0"/>
           <w:numId w:val="0"/>
         </w:numPr>
-        <w:ind w:left="708"/>
-      </w:pPr>
-      <w:r>
-        <w:t>Un vendeur peut modifier un article pour :</w:t>
-      </w:r>
+        <w:ind w:left="360" w:firstLine="348"/>
+      </w:pPr>
     </w:p>
     <w:p>
       <w:pPr>
@@ -1039,8 +1656,161 @@
           <w:ilvl w:val="0"/>
           <w:numId w:val="0"/>
         </w:numPr>
-        <w:ind w:left="708"/>
-      </w:pPr>
+        <w:ind w:left="360" w:firstLine="348"/>
+      </w:pPr>
+      <w:r>
+        <w:tab/>
+      </w:r>
+    </w:p>
+    <w:p>
+      <w:pPr>
+        <w:pStyle w:val="Titre1"/>
+      </w:pPr>
+      <w:r>
+        <w:rPr>
+          <w:noProof/>
+        </w:rPr>
+        <w:lastRenderedPageBreak/>
+        <w:drawing>
+          <wp:anchor distT="0" distB="0" distL="114300" distR="114300" simplePos="0" relativeHeight="251662336" behindDoc="0" locked="0" layoutInCell="1" allowOverlap="1" wp14:anchorId="56C818EC" wp14:editId="4EC085B4">
+            <wp:simplePos x="0" y="0"/>
+            <wp:positionH relativeFrom="column">
+              <wp:posOffset>1424305</wp:posOffset>
+            </wp:positionH>
+            <wp:positionV relativeFrom="paragraph">
+              <wp:posOffset>0</wp:posOffset>
+            </wp:positionV>
+            <wp:extent cx="3190875" cy="2294255"/>
+            <wp:effectExtent l="0" t="0" r="9525" b="0"/>
+            <wp:wrapSquare wrapText="bothSides"/>
+            <wp:docPr id="5" name="Image 5" descr="Une image contenant capture d’écran&#10;&#10;Description générée automatiquement"/>
+            <wp:cNvGraphicFramePr>
+              <a:graphicFrameLocks xmlns:a="http://schemas.openxmlformats.org/drawingml/2006/main" noChangeAspect="1"/>
+            </wp:cNvGraphicFramePr>
+            <a:graphic xmlns:a="http://schemas.openxmlformats.org/drawingml/2006/main">
+              <a:graphicData uri="http://schemas.openxmlformats.org/drawingml/2006/picture">
+                <pic:pic xmlns:pic="http://schemas.openxmlformats.org/drawingml/2006/picture">
+                  <pic:nvPicPr>
+                    <pic:cNvPr id="5" name="Capture Item Edit.PNG"/>
+                    <pic:cNvPicPr/>
+                  </pic:nvPicPr>
+                  <pic:blipFill>
+                    <a:blip r:embed="rId12">
+                      <a:extLst>
+                        <a:ext uri="{28A0092B-C50C-407E-A947-70E740481C1C}">
+                          <a14:useLocalDpi xmlns:a14="http://schemas.microsoft.com/office/drawing/2010/main" val="0"/>
+                        </a:ext>
+                      </a:extLst>
+                    </a:blip>
+                    <a:stretch>
+                      <a:fillRect/>
+                    </a:stretch>
+                  </pic:blipFill>
+                  <pic:spPr>
+                    <a:xfrm>
+                      <a:off x="0" y="0"/>
+                      <a:ext cx="3190875" cy="2294255"/>
+                    </a:xfrm>
+                    <a:prstGeom prst="rect">
+                      <a:avLst/>
+                    </a:prstGeom>
+                  </pic:spPr>
+                </pic:pic>
+              </a:graphicData>
+            </a:graphic>
+            <wp14:sizeRelH relativeFrom="margin">
+              <wp14:pctWidth>0</wp14:pctWidth>
+            </wp14:sizeRelH>
+            <wp14:sizeRelV relativeFrom="margin">
+              <wp14:pctHeight>0</wp14:pctHeight>
+            </wp14:sizeRelV>
+          </wp:anchor>
+        </w:drawing>
+      </w:r>
+    </w:p>
+    <w:p>
+      <w:pPr>
+        <w:pStyle w:val="Paragraphedeliste"/>
+      </w:pPr>
+    </w:p>
+    <w:p>
+      <w:pPr>
+        <w:pStyle w:val="Paragraphedeliste"/>
+      </w:pPr>
+    </w:p>
+    <w:p>
+      <w:pPr>
+        <w:pStyle w:val="Paragraphedeliste"/>
+      </w:pPr>
+    </w:p>
+    <w:p>
+      <w:pPr>
+        <w:pStyle w:val="Paragraphedeliste"/>
+      </w:pPr>
+    </w:p>
+    <w:p>
+      <w:pPr>
+        <w:pStyle w:val="Paragraphedeliste"/>
+      </w:pPr>
+    </w:p>
+    <w:p>
+      <w:pPr>
+        <w:pStyle w:val="Paragraphedeliste"/>
+      </w:pPr>
+    </w:p>
+    <w:p>
+      <w:pPr>
+        <w:pStyle w:val="Paragraphedeliste"/>
+      </w:pPr>
+    </w:p>
+    <w:p>
+      <w:pPr>
+        <w:pStyle w:val="Paragraphedeliste"/>
+      </w:pPr>
+    </w:p>
+    <w:p>
+      <w:pPr>
+        <w:pStyle w:val="Paragraphedeliste"/>
+      </w:pPr>
+    </w:p>
+    <w:p>
+      <w:pPr>
+        <w:pStyle w:val="Paragraphedeliste"/>
+      </w:pPr>
+    </w:p>
+    <w:p>
+      <w:pPr>
+        <w:pStyle w:val="Paragraphedeliste"/>
+      </w:pPr>
+    </w:p>
+    <w:p>
+      <w:pPr>
+        <w:pStyle w:val="Paragraphedeliste"/>
+      </w:pPr>
+    </w:p>
+    <w:p>
+      <w:pPr>
+        <w:pStyle w:val="Paragraphedeliste"/>
+      </w:pPr>
+    </w:p>
+    <w:p>
+      <w:pPr>
+        <w:pStyle w:val="Paragraphedeliste"/>
+      </w:pPr>
+    </w:p>
+    <w:p>
+      <w:pPr>
+        <w:pStyle w:val="Paragraphedeliste"/>
+      </w:pPr>
+      <w:r>
+        <w:t>Un vendeur peut supprimer un article</w:t>
+      </w:r>
+      <w:r>
+        <w:t xml:space="preserve">, en appuyant sur le bouton Delete, </w:t>
+      </w:r>
+      <w:r>
+        <w:t>dans le cas où :</w:t>
+      </w:r>
     </w:p>
     <w:p>
       <w:pPr>
@@ -1052,7 +1822,7 @@
         <w:ind w:left="1776"/>
       </w:pPr>
       <w:r>
-        <w:t>Changer son prix (par exemple en cas de soldes).</w:t>
+        <w:t>L’article n’est plus vendu dans le magasin.</w:t>
       </w:r>
     </w:p>
     <w:p>
@@ -1073,9 +1843,15 @@
           <w:tab w:val="num" w:pos="1776"/>
         </w:tabs>
         <w:ind w:left="1776"/>
-      </w:pPr>
-      <w:r>
-        <w:t>Changer son nom de rayon (dans le cas où l’article a été ajouté dans le mauvais rayon).</w:t>
+        <w:sectPr>
+          <w:pgSz w:w="11906" w:h="16838"/>
+          <w:pgMar w:top="1417" w:right="1417" w:bottom="1417" w:left="1417" w:header="708" w:footer="708" w:gutter="0"/>
+          <w:cols w:space="708"/>
+          <w:docGrid w:linePitch="360"/>
+        </w:sectPr>
+      </w:pPr>
+      <w:r>
+        <w:t>La quantité d’article est nulle.</w:t>
       </w:r>
     </w:p>
     <w:p>
@@ -1085,118 +1861,116 @@
           <w:ilvl w:val="0"/>
           <w:numId w:val="0"/>
         </w:numPr>
-      </w:pPr>
-    </w:p>
-    <w:p>
-      <w:pPr>
-        <w:pStyle w:val="Listepuces"/>
-        <w:tabs>
-          <w:tab w:val="clear" w:pos="360"/>
-          <w:tab w:val="num" w:pos="1776"/>
-        </w:tabs>
         <w:ind w:left="1776"/>
       </w:pPr>
-      <w:r>
-        <w:t>Il sera impossible de modifier la référence ou le nom car une référence produit ou un nom ne changent plus après création du produit.</w:t>
-      </w:r>
-    </w:p>
-    <w:p>
-      <w:pPr>
-        <w:pStyle w:val="Paragraphedeliste"/>
-      </w:pPr>
-    </w:p>
+    </w:p>
+    <w:p>
+      <w:pPr>
+        <w:pStyle w:val="Listepuces"/>
+        <w:numPr>
+          <w:ilvl w:val="0"/>
+          <w:numId w:val="0"/>
+        </w:numPr>
+      </w:pPr>
+    </w:p>
+    <w:p/>
     <w:p>
       <w:pPr>
         <w:pStyle w:val="Titre1"/>
       </w:pPr>
       <w:r>
-        <w:t>C02</w:t>
-      </w:r>
-    </w:p>
-    <w:p>
-      <w:pPr>
-        <w:pStyle w:val="Paragraphedeliste"/>
-      </w:pPr>
-      <w:r>
-        <w:t>Un vendeur peut supprimer un article dans le cas où :</w:t>
-      </w:r>
-    </w:p>
-    <w:p>
-      <w:pPr>
-        <w:pStyle w:val="Listepuces"/>
-        <w:tabs>
-          <w:tab w:val="clear" w:pos="360"/>
-          <w:tab w:val="num" w:pos="1776"/>
-        </w:tabs>
-        <w:ind w:left="1776"/>
-      </w:pPr>
-      <w:r>
-        <w:t>L’article n’est plus vendu dans le magasin.</w:t>
-      </w:r>
-    </w:p>
-    <w:p>
-      <w:pPr>
-        <w:pStyle w:val="Listepuces"/>
-        <w:numPr>
-          <w:ilvl w:val="0"/>
-          <w:numId w:val="0"/>
-        </w:numPr>
-        <w:ind w:left="1776"/>
-      </w:pPr>
-    </w:p>
-    <w:p>
-      <w:pPr>
-        <w:pStyle w:val="Listepuces"/>
-        <w:tabs>
-          <w:tab w:val="clear" w:pos="360"/>
-          <w:tab w:val="num" w:pos="1776"/>
-        </w:tabs>
-        <w:ind w:left="1776"/>
-      </w:pPr>
-      <w:r>
-        <w:t>La quantité d’article est nulle.</w:t>
-      </w:r>
-    </w:p>
-    <w:p>
-      <w:pPr>
-        <w:pStyle w:val="Listepuces"/>
-        <w:numPr>
-          <w:ilvl w:val="0"/>
-          <w:numId w:val="0"/>
-        </w:numPr>
-      </w:pPr>
-    </w:p>
-    <w:p/>
-    <w:p>
-      <w:pPr>
-        <w:pStyle w:val="Titre1"/>
-      </w:pPr>
-      <w:r>
-        <w:t>D01</w:t>
-      </w:r>
-    </w:p>
+        <w:t>Consultation des stocks</w:t>
+      </w:r>
+    </w:p>
+    <w:p>
+      <w:r>
+        <w:rPr>
+          <w:noProof/>
+        </w:rPr>
+        <w:drawing>
+          <wp:anchor distT="0" distB="0" distL="114300" distR="114300" simplePos="0" relativeHeight="251663360" behindDoc="0" locked="0" layoutInCell="1" allowOverlap="1" wp14:anchorId="7271D936" wp14:editId="5FC4E10B">
+            <wp:simplePos x="0" y="0"/>
+            <wp:positionH relativeFrom="margin">
+              <wp:align>left</wp:align>
+            </wp:positionH>
+            <wp:positionV relativeFrom="paragraph">
+              <wp:posOffset>288925</wp:posOffset>
+            </wp:positionV>
+            <wp:extent cx="5381625" cy="3587750"/>
+            <wp:effectExtent l="0" t="0" r="9525" b="0"/>
+            <wp:wrapSquare wrapText="bothSides"/>
+            <wp:docPr id="6" name="Image 6" descr="Une image contenant capture d’écran&#10;&#10;Description générée automatiquement"/>
+            <wp:cNvGraphicFramePr>
+              <a:graphicFrameLocks xmlns:a="http://schemas.openxmlformats.org/drawingml/2006/main" noChangeAspect="1"/>
+            </wp:cNvGraphicFramePr>
+            <a:graphic xmlns:a="http://schemas.openxmlformats.org/drawingml/2006/main">
+              <a:graphicData uri="http://schemas.openxmlformats.org/drawingml/2006/picture">
+                <pic:pic xmlns:pic="http://schemas.openxmlformats.org/drawingml/2006/picture">
+                  <pic:nvPicPr>
+                    <pic:cNvPr id="6" name="Capture shop.PNG"/>
+                    <pic:cNvPicPr/>
+                  </pic:nvPicPr>
+                  <pic:blipFill>
+                    <a:blip r:embed="rId13">
+                      <a:extLst>
+                        <a:ext uri="{28A0092B-C50C-407E-A947-70E740481C1C}">
+                          <a14:useLocalDpi xmlns:a14="http://schemas.microsoft.com/office/drawing/2010/main" val="0"/>
+                        </a:ext>
+                      </a:extLst>
+                    </a:blip>
+                    <a:stretch>
+                      <a:fillRect/>
+                    </a:stretch>
+                  </pic:blipFill>
+                  <pic:spPr>
+                    <a:xfrm>
+                      <a:off x="0" y="0"/>
+                      <a:ext cx="5381625" cy="3587750"/>
+                    </a:xfrm>
+                    <a:prstGeom prst="rect">
+                      <a:avLst/>
+                    </a:prstGeom>
+                  </pic:spPr>
+                </pic:pic>
+              </a:graphicData>
+            </a:graphic>
+            <wp14:sizeRelH relativeFrom="margin">
+              <wp14:pctWidth>0</wp14:pctWidth>
+            </wp14:sizeRelH>
+            <wp14:sizeRelV relativeFrom="margin">
+              <wp14:pctHeight>0</wp14:pctHeight>
+            </wp14:sizeRelV>
+          </wp:anchor>
+        </w:drawing>
+      </w:r>
+    </w:p>
+    <w:p/>
     <w:p>
       <w:r>
         <w:tab/>
+      </w:r>
+    </w:p>
+    <w:p>
+      <w:pPr>
+        <w:ind w:firstLine="708"/>
+      </w:pPr>
+      <w:r>
         <w:t xml:space="preserve">Les utilisateurs peuvent consulter l’entièreté des stocks du magasin : </w:t>
       </w:r>
       <w:r>
-        <w:t xml:space="preserve">on a </w:t>
-      </w:r>
-      <w:r>
-        <w:t xml:space="preserve">une grande </w:t>
-      </w:r>
-      <w:r>
-        <w:t xml:space="preserve">liste déroulante qui comporte tous les articles du magasin. On peut rechercher un article dans cette liste avec une barre de recherche afin d’accéder au détail de l’article. </w:t>
-      </w:r>
-    </w:p>
-    <w:p>
-      <w:r>
-        <w:tab/>
-        <w:t xml:space="preserve">On peut aussi </w:t>
-      </w:r>
-      <w:r>
-        <w:t xml:space="preserve">aller dans un rayon spécifiques grâce à une autre liste déroulante qui comporte tous les rayons et accéder à la liste d’article du rayon sélectionné. </w:t>
+        <w:t xml:space="preserve">pour se faire, l’application possède une liste de tous les rayons avec le nom de leur responsable (ou du plus vieux responsable </w:t>
+      </w:r>
+      <w:r>
+        <w:t>en termes de</w:t>
+      </w:r>
+      <w:r>
+        <w:t xml:space="preserve"> durée dans le cas où le rayon possède plusieurs responsables), puis on en choisi un et on peut aller voir son détail</w:t>
+      </w:r>
+      <w:r>
+        <w:t>.</w:t>
+      </w:r>
+      <w:r>
+        <w:t xml:space="preserve"> </w:t>
       </w:r>
     </w:p>
     <w:p>
@@ -1205,21 +1979,6 @@
         <w:t>Les utilisateurs peuvent consulter tous les articles du magasin.</w:t>
       </w:r>
     </w:p>
-    <w:p/>
-    <w:p>
-      <w:pPr>
-        <w:pStyle w:val="Titre1"/>
-      </w:pPr>
-      <w:r>
-        <w:t>D02</w:t>
-      </w:r>
-    </w:p>
-    <w:p>
-      <w:r>
-        <w:tab/>
-        <w:t>Lors d’une consultation par article, comme dit précédemment, un utilisateur a 2 manières de chercher un article. Lorsqu’il le trouve, il peut cliquer dessus afin d’avoir un pop-up qui affiche tous les détails de l’article (prix, référence, nom, nom du rayon, quantité).</w:t>
-      </w:r>
-    </w:p>
     <w:p>
       <w:r>
         <w:br w:type="page"/>
@@ -1240,10 +1999,13 @@
         <w:t xml:space="preserve">Vous trouverez ici des idées d’évolution pour l’application. Ces idées </w:t>
       </w:r>
       <w:r>
-        <w:t xml:space="preserve">restent des idées d’évolution et </w:t>
-      </w:r>
-      <w:r>
-        <w:t xml:space="preserve">ne feront pas partis du livrables pour le 16 Janvier 2020. </w:t>
+        <w:t>restent des idées d’évolution</w:t>
+      </w:r>
+      <w:r>
+        <w:t>.</w:t>
+      </w:r>
+      <w:r>
+        <w:t xml:space="preserve"> </w:t>
       </w:r>
     </w:p>
     <w:p>
@@ -1289,8 +2051,6 @@
       <w:pPr>
         <w:ind w:left="1068"/>
       </w:pPr>
-      <w:bookmarkStart w:id="0" w:name="_GoBack"/>
-      <w:bookmarkEnd w:id="0"/>
     </w:p>
     <w:p>
       <w:r>
@@ -1318,7 +2078,6 @@
       </w:pPr>
     </w:p>
     <w:sectPr>
-      <w:headerReference w:type="default" r:id="rId7"/>
       <w:pgSz w:w="11906" w:h="16838"/>
       <w:pgMar w:top="1417" w:right="1417" w:bottom="1417" w:left="1417" w:header="708" w:footer="708" w:gutter="0"/>
       <w:cols w:space="708"/>
@@ -2003,7 +2762,7 @@
       </w:pPr>
     </w:pPrDefault>
   </w:docDefaults>
-  <w:latentStyles w:defLockedState="0" w:defUIPriority="99" w:defSemiHidden="0" w:defUnhideWhenUsed="0" w:defQFormat="0" w:count="375">
+  <w:latentStyles w:defLockedState="0" w:defUIPriority="99" w:defSemiHidden="0" w:defUnhideWhenUsed="0" w:defQFormat="0" w:count="377">
     <w:lsdException w:name="Normal" w:uiPriority="0" w:qFormat="1"/>
     <w:lsdException w:name="heading 1" w:uiPriority="9" w:qFormat="1"/>
     <w:lsdException w:name="heading 2" w:semiHidden="1" w:uiPriority="9" w:unhideWhenUsed="1" w:qFormat="1"/>
@@ -2109,7 +2868,6 @@
     <w:lsdException w:name="HTML Sample" w:semiHidden="1" w:unhideWhenUsed="1"/>
     <w:lsdException w:name="HTML Typewriter" w:semiHidden="1" w:unhideWhenUsed="1"/>
     <w:lsdException w:name="HTML Variable" w:semiHidden="1" w:unhideWhenUsed="1"/>
-    <w:lsdException w:name="Normal Table" w:semiHidden="1" w:unhideWhenUsed="1"/>
     <w:lsdException w:name="annotation subject" w:semiHidden="1" w:unhideWhenUsed="1"/>
     <w:lsdException w:name="No List" w:semiHidden="1" w:unhideWhenUsed="1"/>
     <w:lsdException w:name="Outline List 1" w:semiHidden="1" w:unhideWhenUsed="1"/>
@@ -2155,11 +2913,9 @@
     <w:lsdException w:name="Table Subtle 1" w:semiHidden="1" w:unhideWhenUsed="1"/>
     <w:lsdException w:name="Table Subtle 2" w:semiHidden="1" w:unhideWhenUsed="1"/>
     <w:lsdException w:name="Table Web 1" w:semiHidden="1" w:unhideWhenUsed="1"/>
-    <w:lsdException w:name="Table Web 2" w:semiHidden="1" w:unhideWhenUsed="1"/>
     <w:lsdException w:name="Table Web 3" w:semiHidden="1" w:unhideWhenUsed="1"/>
     <w:lsdException w:name="Balloon Text" w:semiHidden="1" w:unhideWhenUsed="1"/>
     <w:lsdException w:name="Table Grid" w:uiPriority="39"/>
-    <w:lsdException w:name="Table Theme" w:semiHidden="1" w:unhideWhenUsed="1"/>
     <w:lsdException w:name="Placeholder Text" w:semiHidden="1"/>
     <w:lsdException w:name="No Spacing" w:uiPriority="1" w:qFormat="1"/>
     <w:lsdException w:name="Light Shading" w:uiPriority="60"/>
@@ -2379,6 +3135,8 @@
     <w:lsdException w:name="Smart Hyperlink" w:semiHidden="1" w:unhideWhenUsed="1"/>
     <w:lsdException w:name="Hashtag" w:semiHidden="1" w:unhideWhenUsed="1"/>
     <w:lsdException w:name="Unresolved Mention" w:semiHidden="1" w:unhideWhenUsed="1"/>
+    <w:lsdException w:name="Smart Link" w:semiHidden="1" w:unhideWhenUsed="1"/>
+    <w:lsdException w:name="Smart Link Error" w:semiHidden="1" w:unhideWhenUsed="1"/>
   </w:latentStyles>
   <w:style w:type="paragraph" w:default="1" w:styleId="Normal">
     <w:name w:val="Normal"/>

</xml_diff>